<commit_message>
Revert "Merge branch 'master' of https://github.com/jiumao2/Miniprogram-PKUBA"
This reverts commit 8225e29342e2588003b6d72e8b62dac9a5732700, reversing
changes made to 7232d5583473743a158bd65d52649edf0b466192.
</commit_message>
<xml_diff>
--- a/doc/PKUBA小程序使用说明.docx
+++ b/doc/PKUBA小程序使用说明.docx
@@ -36,6 +36,8 @@
         </w:rPr>
         <w:t>说明</w:t>
       </w:r>
+      <w:bookmarkStart w:id="0" w:name="_GoBack"/>
+      <w:bookmarkEnd w:id="0"/>
     </w:p>
     <w:p>
       <w:pPr>
@@ -231,21 +233,7 @@
           <w:rFonts w:hint="eastAsia"/>
           <w:sz w:val="22"/>
         </w:rPr>
-        <w:t>；“申请抽签”需要球队按照小程序要求提交材料，在组委会审核后进行线上或线下抽签仪式；“</w:t>
-      </w:r>
-      <w:r>
-        <w:rPr>
-          <w:rFonts w:hint="eastAsia"/>
-          <w:sz w:val="22"/>
-        </w:rPr>
-        <w:t>跨周</w:t>
-      </w:r>
-      <w:r>
-        <w:rPr>
-          <w:rFonts w:hint="eastAsia"/>
-          <w:sz w:val="22"/>
-        </w:rPr>
-        <w:t>调整”在双方球队同意之后，</w:t>
+        <w:t>；“申请抽签”需要球队按照小程序要求提交材料，在组委会审核后进行线上或线下抽签仪式；“跨轮次调整”在双方球队同意之后，</w:t>
       </w:r>
       <w:r>
         <w:rPr>
@@ -317,58 +305,6 @@
         </w:rPr>
         <w:t>。</w:t>
       </w:r>
-    </w:p>
-    <w:p>
-      <w:pPr>
-        <w:ind w:firstLine="420"/>
-        <w:rPr>
-          <w:rFonts w:hint="eastAsia"/>
-          <w:b/>
-          <w:sz w:val="22"/>
-        </w:rPr>
-      </w:pPr>
-      <w:r>
-        <w:rPr>
-          <w:rFonts w:hint="eastAsia"/>
-          <w:b/>
-          <w:sz w:val="22"/>
-        </w:rPr>
-        <w:t>“</w:t>
-      </w:r>
-      <w:r>
-        <w:rPr>
-          <w:rFonts w:hint="eastAsia"/>
-          <w:b/>
-          <w:sz w:val="22"/>
-        </w:rPr>
-        <w:t>跨周</w:t>
-      </w:r>
-      <w:r>
-        <w:rPr>
-          <w:rFonts w:hint="eastAsia"/>
-          <w:b/>
-          <w:sz w:val="22"/>
-        </w:rPr>
-        <w:t>调整”中，当申请方发出申请后，对方球队在小程序中通过申请</w:t>
-      </w:r>
-      <w:r>
-        <w:rPr>
-          <w:rFonts w:hint="eastAsia"/>
-          <w:b/>
-          <w:sz w:val="22"/>
-        </w:rPr>
-        <w:t>后进入组委会审核环节，组委会通过后需要同小组其他球队在小程序上同意后方可完成调整</w:t>
-      </w:r>
-      <w:r>
-        <w:rPr>
-          <w:rFonts w:hint="eastAsia"/>
-          <w:b/>
-          <w:sz w:val="22"/>
-        </w:rPr>
-        <w:t>。</w:t>
-      </w:r>
-      <w:bookmarkStart w:id="0" w:name="_GoBack"/>
-      <w:bookmarkEnd w:id="0"/>
     </w:p>
     <w:p>
       <w:pPr>

</xml_diff>